<commit_message>
Some improvments in documentation
</commit_message>
<xml_diff>
--- a/docs/Intelligentsed_systeemid_projekt_Joosep_Lauri_Anton.docx
+++ b/docs/Intelligentsed_systeemid_projekt_Joosep_Lauri_Anton.docx
@@ -393,19 +393,20 @@
           <w:szCs w:val="24"/>
           <w:lang w:eastAsia="ru-RU"/>
         </w:rPr>
-        <w:t xml:space="preserve">Lauri </w:t>
-      </w:r>
-      <w:proofErr w:type="spellStart"/>
-      <w:r>
+        <w:t>Lauri Vihman 130422</w:t>
+      </w:r>
+    </w:p>
+    <w:p>
+      <w:pPr>
+        <w:spacing w:after="0" w:line="240" w:lineRule="auto"/>
+        <w:jc w:val="right"/>
         <w:rPr>
           <w:rFonts w:ascii="Calibri" w:eastAsia="Times New Roman" w:hAnsi="Calibri" w:cs="Times New Roman"/>
           <w:sz w:val="24"/>
           <w:szCs w:val="24"/>
           <w:lang w:eastAsia="ru-RU"/>
         </w:rPr>
-        <w:t>Vihman</w:t>
-      </w:r>
-      <w:proofErr w:type="spellEnd"/>
+      </w:pPr>
       <w:r>
         <w:rPr>
           <w:rFonts w:ascii="Calibri" w:eastAsia="Times New Roman" w:hAnsi="Calibri" w:cs="Times New Roman"/>
@@ -413,20 +414,17 @@
           <w:szCs w:val="24"/>
           <w:lang w:eastAsia="ru-RU"/>
         </w:rPr>
-        <w:t xml:space="preserve"> 13…..</w:t>
-      </w:r>
-    </w:p>
-    <w:p>
-      <w:pPr>
-        <w:spacing w:after="0" w:line="240" w:lineRule="auto"/>
-        <w:jc w:val="right"/>
+        <w:t xml:space="preserve">Anton Šatunov </w:t>
+      </w:r>
+      <w:r>
         <w:rPr>
           <w:rFonts w:ascii="Calibri" w:eastAsia="Times New Roman" w:hAnsi="Calibri" w:cs="Times New Roman"/>
           <w:sz w:val="24"/>
           <w:szCs w:val="24"/>
           <w:lang w:eastAsia="ru-RU"/>
         </w:rPr>
-      </w:pPr>
+        <w:t xml:space="preserve"> </w:t>
+      </w:r>
       <w:r>
         <w:rPr>
           <w:rFonts w:ascii="Calibri" w:eastAsia="Times New Roman" w:hAnsi="Calibri" w:cs="Times New Roman"/>
@@ -434,36 +432,7 @@
           <w:szCs w:val="24"/>
           <w:lang w:eastAsia="ru-RU"/>
         </w:rPr>
-        <w:t xml:space="preserve">Anton </w:t>
-      </w:r>
-      <w:proofErr w:type="spellStart"/>
-      <w:r>
-        <w:rPr>
-          <w:rFonts w:ascii="Calibri" w:eastAsia="Times New Roman" w:hAnsi="Calibri" w:cs="Times New Roman"/>
-          <w:sz w:val="24"/>
-          <w:szCs w:val="24"/>
-          <w:lang w:eastAsia="ru-RU"/>
-        </w:rPr>
-        <w:t>Šatunov</w:t>
-      </w:r>
-      <w:proofErr w:type="spellEnd"/>
-      <w:r>
-        <w:rPr>
-          <w:rFonts w:ascii="Calibri" w:eastAsia="Times New Roman" w:hAnsi="Calibri" w:cs="Times New Roman"/>
-          <w:sz w:val="24"/>
-          <w:szCs w:val="24"/>
-          <w:lang w:eastAsia="ru-RU"/>
-        </w:rPr>
-        <w:t xml:space="preserve"> 12…..</w:t>
-      </w:r>
-      <w:r>
-        <w:rPr>
-          <w:rFonts w:ascii="Calibri" w:eastAsia="Times New Roman" w:hAnsi="Calibri" w:cs="Times New Roman"/>
-          <w:sz w:val="24"/>
-          <w:szCs w:val="24"/>
-          <w:lang w:eastAsia="ru-RU"/>
-        </w:rPr>
-        <w:t xml:space="preserve"> </w:t>
+        <w:t>121891</w:t>
       </w:r>
     </w:p>
     <w:p>
@@ -530,7 +499,7 @@
           <w:b/>
           <w:sz w:val="28"/>
           <w:szCs w:val="28"/>
-          <w:lang w:val="en-US" w:eastAsia="ru-RU"/>
+          <w:lang w:eastAsia="ru-RU"/>
         </w:rPr>
       </w:pPr>
     </w:p>
@@ -547,7 +516,7 @@
           <w:b/>
           <w:sz w:val="28"/>
           <w:szCs w:val="28"/>
-          <w:lang w:val="en-US" w:eastAsia="ru-RU"/>
+          <w:lang w:eastAsia="ru-RU"/>
         </w:rPr>
       </w:pPr>
     </w:p>
@@ -564,7 +533,7 @@
           <w:b/>
           <w:sz w:val="28"/>
           <w:szCs w:val="28"/>
-          <w:lang w:val="en-US" w:eastAsia="ru-RU"/>
+          <w:lang w:eastAsia="ru-RU"/>
         </w:rPr>
       </w:pPr>
     </w:p>
@@ -581,7 +550,7 @@
           <w:b/>
           <w:sz w:val="28"/>
           <w:szCs w:val="28"/>
-          <w:lang w:val="en-US" w:eastAsia="ru-RU"/>
+          <w:lang w:eastAsia="ru-RU"/>
         </w:rPr>
       </w:pPr>
     </w:p>
@@ -598,7 +567,7 @@
           <w:b/>
           <w:sz w:val="28"/>
           <w:szCs w:val="28"/>
-          <w:lang w:val="en-US" w:eastAsia="ru-RU"/>
+          <w:lang w:eastAsia="ru-RU"/>
         </w:rPr>
       </w:pPr>
     </w:p>
@@ -615,7 +584,7 @@
           <w:b/>
           <w:sz w:val="28"/>
           <w:szCs w:val="28"/>
-          <w:lang w:val="en-US" w:eastAsia="ru-RU"/>
+          <w:lang w:eastAsia="ru-RU"/>
         </w:rPr>
       </w:pPr>
     </w:p>
@@ -632,7 +601,7 @@
           <w:b/>
           <w:sz w:val="28"/>
           <w:szCs w:val="28"/>
-          <w:lang w:val="en-US" w:eastAsia="ru-RU"/>
+          <w:lang w:eastAsia="ru-RU"/>
         </w:rPr>
       </w:pPr>
     </w:p>
@@ -649,7 +618,7 @@
           <w:b/>
           <w:sz w:val="28"/>
           <w:szCs w:val="28"/>
-          <w:lang w:val="en-US" w:eastAsia="ru-RU"/>
+          <w:lang w:eastAsia="ru-RU"/>
         </w:rPr>
       </w:pPr>
     </w:p>
@@ -666,7 +635,7 @@
           <w:b/>
           <w:sz w:val="28"/>
           <w:szCs w:val="28"/>
-          <w:lang w:val="en-US" w:eastAsia="ru-RU"/>
+          <w:lang w:eastAsia="ru-RU"/>
         </w:rPr>
       </w:pPr>
       <w:r>
@@ -675,9 +644,964 @@
           <w:b/>
           <w:sz w:val="28"/>
           <w:szCs w:val="28"/>
-          <w:lang w:val="en-US" w:eastAsia="ru-RU"/>
+          <w:lang w:eastAsia="ru-RU"/>
         </w:rPr>
         <w:t>Tallinn 2010</w:t>
+      </w:r>
+    </w:p>
+    <w:sdt>
+      <w:sdtPr>
+        <w:id w:val="-753892373"/>
+        <w:docPartObj>
+          <w:docPartGallery w:val="Table of Contents"/>
+          <w:docPartUnique/>
+        </w:docPartObj>
+      </w:sdtPr>
+      <w:sdtEndPr>
+        <w:rPr>
+          <w:rFonts w:asciiTheme="minorHAnsi" w:eastAsiaTheme="minorEastAsia" w:hAnsiTheme="minorHAnsi" w:cstheme="minorBidi"/>
+          <w:smallCaps w:val="0"/>
+          <w:noProof/>
+          <w:color w:val="auto"/>
+          <w:sz w:val="22"/>
+          <w:szCs w:val="22"/>
+        </w:rPr>
+      </w:sdtEndPr>
+      <w:sdtContent>
+        <w:p>
+          <w:pPr>
+            <w:pStyle w:val="TOCHeading"/>
+            <w:numPr>
+              <w:ilvl w:val="0"/>
+              <w:numId w:val="0"/>
+            </w:numPr>
+            <w:ind w:left="431" w:hanging="431"/>
+          </w:pPr>
+          <w:r>
+            <w:t>Sisukord</w:t>
+          </w:r>
+        </w:p>
+        <w:p>
+          <w:pPr>
+            <w:pStyle w:val="TOC1"/>
+            <w:tabs>
+              <w:tab w:val="right" w:leader="dot" w:pos="9016"/>
+            </w:tabs>
+            <w:rPr>
+              <w:noProof/>
+            </w:rPr>
+          </w:pPr>
+          <w:r>
+            <w:fldChar w:fldCharType="begin"/>
+          </w:r>
+          <w:r>
+            <w:instrText xml:space="preserve"> TOC \o "1-3" \h \z \u </w:instrText>
+          </w:r>
+          <w:r>
+            <w:fldChar w:fldCharType="separate"/>
+          </w:r>
+          <w:hyperlink w:anchor="_Toc386996569" w:history="1">
+            <w:r>
+              <w:rPr>
+                <w:rStyle w:val="Hyperlink"/>
+                <w:noProof/>
+              </w:rPr>
+              <w:t>1 Süsteemi ülevaade</w:t>
+            </w:r>
+            <w:r>
+              <w:rPr>
+                <w:noProof/>
+                <w:webHidden/>
+              </w:rPr>
+              <w:tab/>
+            </w:r>
+            <w:r>
+              <w:rPr>
+                <w:noProof/>
+                <w:webHidden/>
+              </w:rPr>
+              <w:fldChar w:fldCharType="begin"/>
+            </w:r>
+            <w:r>
+              <w:rPr>
+                <w:noProof/>
+                <w:webHidden/>
+              </w:rPr>
+              <w:instrText xml:space="preserve"> PAGEREF _Toc386996569 \h </w:instrText>
+            </w:r>
+            <w:r>
+              <w:rPr>
+                <w:noProof/>
+                <w:webHidden/>
+              </w:rPr>
+            </w:r>
+            <w:r>
+              <w:rPr>
+                <w:noProof/>
+                <w:webHidden/>
+              </w:rPr>
+              <w:fldChar w:fldCharType="separate"/>
+            </w:r>
+            <w:r>
+              <w:rPr>
+                <w:noProof/>
+                <w:webHidden/>
+              </w:rPr>
+              <w:t>3</w:t>
+            </w:r>
+            <w:r>
+              <w:rPr>
+                <w:noProof/>
+                <w:webHidden/>
+              </w:rPr>
+              <w:fldChar w:fldCharType="end"/>
+            </w:r>
+          </w:hyperlink>
+        </w:p>
+        <w:p>
+          <w:pPr>
+            <w:pStyle w:val="TOC2"/>
+            <w:tabs>
+              <w:tab w:val="left" w:pos="880"/>
+              <w:tab w:val="right" w:leader="dot" w:pos="9016"/>
+            </w:tabs>
+            <w:rPr>
+              <w:noProof/>
+            </w:rPr>
+          </w:pPr>
+          <w:hyperlink w:anchor="_Toc386996570" w:history="1">
+            <w:r>
+              <w:rPr>
+                <w:rStyle w:val="Hyperlink"/>
+                <w:noProof/>
+              </w:rPr>
+              <w:t>1.1</w:t>
+            </w:r>
+            <w:r>
+              <w:rPr>
+                <w:noProof/>
+              </w:rPr>
+              <w:tab/>
+            </w:r>
+            <w:r>
+              <w:rPr>
+                <w:rStyle w:val="Hyperlink"/>
+                <w:noProof/>
+              </w:rPr>
+              <w:t>Lähteolukord ja ülesande püstitus</w:t>
+            </w:r>
+            <w:r>
+              <w:rPr>
+                <w:noProof/>
+                <w:webHidden/>
+              </w:rPr>
+              <w:tab/>
+            </w:r>
+            <w:r>
+              <w:rPr>
+                <w:noProof/>
+                <w:webHidden/>
+              </w:rPr>
+              <w:fldChar w:fldCharType="begin"/>
+            </w:r>
+            <w:r>
+              <w:rPr>
+                <w:noProof/>
+                <w:webHidden/>
+              </w:rPr>
+              <w:instrText xml:space="preserve"> PAGEREF _Toc386996570 \h </w:instrText>
+            </w:r>
+            <w:r>
+              <w:rPr>
+                <w:noProof/>
+                <w:webHidden/>
+              </w:rPr>
+            </w:r>
+            <w:r>
+              <w:rPr>
+                <w:noProof/>
+                <w:webHidden/>
+              </w:rPr>
+              <w:fldChar w:fldCharType="separate"/>
+            </w:r>
+            <w:r>
+              <w:rPr>
+                <w:noProof/>
+                <w:webHidden/>
+              </w:rPr>
+              <w:t>3</w:t>
+            </w:r>
+            <w:r>
+              <w:rPr>
+                <w:noProof/>
+                <w:webHidden/>
+              </w:rPr>
+              <w:fldChar w:fldCharType="end"/>
+            </w:r>
+          </w:hyperlink>
+        </w:p>
+        <w:p>
+          <w:pPr>
+            <w:pStyle w:val="TOC2"/>
+            <w:tabs>
+              <w:tab w:val="left" w:pos="880"/>
+              <w:tab w:val="right" w:leader="dot" w:pos="9016"/>
+            </w:tabs>
+            <w:rPr>
+              <w:noProof/>
+            </w:rPr>
+          </w:pPr>
+          <w:hyperlink w:anchor="_Toc386996571" w:history="1">
+            <w:r>
+              <w:rPr>
+                <w:rStyle w:val="Hyperlink"/>
+                <w:noProof/>
+              </w:rPr>
+              <w:t>1.2</w:t>
+            </w:r>
+            <w:r>
+              <w:rPr>
+                <w:noProof/>
+              </w:rPr>
+              <w:tab/>
+            </w:r>
+            <w:r>
+              <w:rPr>
+                <w:rStyle w:val="Hyperlink"/>
+                <w:noProof/>
+              </w:rPr>
+              <w:t>Nõudmised</w:t>
+            </w:r>
+            <w:r>
+              <w:rPr>
+                <w:noProof/>
+                <w:webHidden/>
+              </w:rPr>
+              <w:tab/>
+            </w:r>
+            <w:r>
+              <w:rPr>
+                <w:noProof/>
+                <w:webHidden/>
+              </w:rPr>
+              <w:fldChar w:fldCharType="begin"/>
+            </w:r>
+            <w:r>
+              <w:rPr>
+                <w:noProof/>
+                <w:webHidden/>
+              </w:rPr>
+              <w:instrText xml:space="preserve"> PAGEREF _Toc386996571 \h </w:instrText>
+            </w:r>
+            <w:r>
+              <w:rPr>
+                <w:noProof/>
+                <w:webHidden/>
+              </w:rPr>
+            </w:r>
+            <w:r>
+              <w:rPr>
+                <w:noProof/>
+                <w:webHidden/>
+              </w:rPr>
+              <w:fldChar w:fldCharType="separate"/>
+            </w:r>
+            <w:r>
+              <w:rPr>
+                <w:noProof/>
+                <w:webHidden/>
+              </w:rPr>
+              <w:t>3</w:t>
+            </w:r>
+            <w:r>
+              <w:rPr>
+                <w:noProof/>
+                <w:webHidden/>
+              </w:rPr>
+              <w:fldChar w:fldCharType="end"/>
+            </w:r>
+          </w:hyperlink>
+        </w:p>
+        <w:p>
+          <w:pPr>
+            <w:pStyle w:val="TOC3"/>
+            <w:tabs>
+              <w:tab w:val="left" w:pos="1320"/>
+              <w:tab w:val="right" w:leader="dot" w:pos="9016"/>
+            </w:tabs>
+            <w:rPr>
+              <w:noProof/>
+            </w:rPr>
+          </w:pPr>
+          <w:hyperlink w:anchor="_Toc386996572" w:history="1">
+            <w:r>
+              <w:rPr>
+                <w:rStyle w:val="Hyperlink"/>
+                <w:noProof/>
+              </w:rPr>
+              <w:t>1.2.1</w:t>
+            </w:r>
+            <w:r>
+              <w:rPr>
+                <w:noProof/>
+              </w:rPr>
+              <w:tab/>
+            </w:r>
+            <w:r>
+              <w:rPr>
+                <w:rStyle w:val="Hyperlink"/>
+                <w:noProof/>
+              </w:rPr>
+              <w:t>Funktsionaalsed nõudmised</w:t>
+            </w:r>
+            <w:r>
+              <w:rPr>
+                <w:noProof/>
+                <w:webHidden/>
+              </w:rPr>
+              <w:tab/>
+            </w:r>
+            <w:r>
+              <w:rPr>
+                <w:noProof/>
+                <w:webHidden/>
+              </w:rPr>
+              <w:fldChar w:fldCharType="begin"/>
+            </w:r>
+            <w:r>
+              <w:rPr>
+                <w:noProof/>
+                <w:webHidden/>
+              </w:rPr>
+              <w:instrText xml:space="preserve"> PAGEREF _Toc386996572 \h </w:instrText>
+            </w:r>
+            <w:r>
+              <w:rPr>
+                <w:noProof/>
+                <w:webHidden/>
+              </w:rPr>
+            </w:r>
+            <w:r>
+              <w:rPr>
+                <w:noProof/>
+                <w:webHidden/>
+              </w:rPr>
+              <w:fldChar w:fldCharType="separate"/>
+            </w:r>
+            <w:r>
+              <w:rPr>
+                <w:noProof/>
+                <w:webHidden/>
+              </w:rPr>
+              <w:t>3</w:t>
+            </w:r>
+            <w:r>
+              <w:rPr>
+                <w:noProof/>
+                <w:webHidden/>
+              </w:rPr>
+              <w:fldChar w:fldCharType="end"/>
+            </w:r>
+          </w:hyperlink>
+        </w:p>
+        <w:p>
+          <w:pPr>
+            <w:pStyle w:val="TOC3"/>
+            <w:tabs>
+              <w:tab w:val="left" w:pos="1320"/>
+              <w:tab w:val="right" w:leader="dot" w:pos="9016"/>
+            </w:tabs>
+            <w:rPr>
+              <w:noProof/>
+            </w:rPr>
+          </w:pPr>
+          <w:hyperlink w:anchor="_Toc386996573" w:history="1">
+            <w:r>
+              <w:rPr>
+                <w:rStyle w:val="Hyperlink"/>
+                <w:noProof/>
+              </w:rPr>
+              <w:t>1.2.2</w:t>
+            </w:r>
+            <w:r>
+              <w:rPr>
+                <w:noProof/>
+              </w:rPr>
+              <w:tab/>
+            </w:r>
+            <w:r>
+              <w:rPr>
+                <w:rStyle w:val="Hyperlink"/>
+                <w:noProof/>
+              </w:rPr>
+              <w:t>Mittefunktsionaalsed nõudmised</w:t>
+            </w:r>
+            <w:r>
+              <w:rPr>
+                <w:noProof/>
+                <w:webHidden/>
+              </w:rPr>
+              <w:tab/>
+            </w:r>
+            <w:r>
+              <w:rPr>
+                <w:noProof/>
+                <w:webHidden/>
+              </w:rPr>
+              <w:fldChar w:fldCharType="begin"/>
+            </w:r>
+            <w:r>
+              <w:rPr>
+                <w:noProof/>
+                <w:webHidden/>
+              </w:rPr>
+              <w:instrText xml:space="preserve"> PAGEREF _Toc386996573 \h </w:instrText>
+            </w:r>
+            <w:r>
+              <w:rPr>
+                <w:noProof/>
+                <w:webHidden/>
+              </w:rPr>
+            </w:r>
+            <w:r>
+              <w:rPr>
+                <w:noProof/>
+                <w:webHidden/>
+              </w:rPr>
+              <w:fldChar w:fldCharType="separate"/>
+            </w:r>
+            <w:r>
+              <w:rPr>
+                <w:noProof/>
+                <w:webHidden/>
+              </w:rPr>
+              <w:t>3</w:t>
+            </w:r>
+            <w:r>
+              <w:rPr>
+                <w:noProof/>
+                <w:webHidden/>
+              </w:rPr>
+              <w:fldChar w:fldCharType="end"/>
+            </w:r>
+          </w:hyperlink>
+        </w:p>
+        <w:p>
+          <w:pPr>
+            <w:pStyle w:val="TOC2"/>
+            <w:tabs>
+              <w:tab w:val="left" w:pos="880"/>
+              <w:tab w:val="right" w:leader="dot" w:pos="9016"/>
+            </w:tabs>
+            <w:rPr>
+              <w:noProof/>
+            </w:rPr>
+          </w:pPr>
+          <w:hyperlink w:anchor="_Toc386996574" w:history="1">
+            <w:r>
+              <w:rPr>
+                <w:rStyle w:val="Hyperlink"/>
+                <w:noProof/>
+              </w:rPr>
+              <w:t>1.3</w:t>
+            </w:r>
+            <w:r>
+              <w:rPr>
+                <w:noProof/>
+              </w:rPr>
+              <w:tab/>
+            </w:r>
+            <w:r>
+              <w:rPr>
+                <w:rStyle w:val="Hyperlink"/>
+                <w:noProof/>
+              </w:rPr>
+              <w:t>Süsteemi arhitektuuri kirjeldus</w:t>
+            </w:r>
+            <w:r>
+              <w:rPr>
+                <w:noProof/>
+                <w:webHidden/>
+              </w:rPr>
+              <w:tab/>
+            </w:r>
+            <w:r>
+              <w:rPr>
+                <w:noProof/>
+                <w:webHidden/>
+              </w:rPr>
+              <w:fldChar w:fldCharType="begin"/>
+            </w:r>
+            <w:r>
+              <w:rPr>
+                <w:noProof/>
+                <w:webHidden/>
+              </w:rPr>
+              <w:instrText xml:space="preserve"> PAGEREF _Toc386996574 \h </w:instrText>
+            </w:r>
+            <w:r>
+              <w:rPr>
+                <w:noProof/>
+                <w:webHidden/>
+              </w:rPr>
+            </w:r>
+            <w:r>
+              <w:rPr>
+                <w:noProof/>
+                <w:webHidden/>
+              </w:rPr>
+              <w:fldChar w:fldCharType="separate"/>
+            </w:r>
+            <w:r>
+              <w:rPr>
+                <w:noProof/>
+                <w:webHidden/>
+              </w:rPr>
+              <w:t>4</w:t>
+            </w:r>
+            <w:r>
+              <w:rPr>
+                <w:noProof/>
+                <w:webHidden/>
+              </w:rPr>
+              <w:fldChar w:fldCharType="end"/>
+            </w:r>
+          </w:hyperlink>
+        </w:p>
+        <w:p>
+          <w:pPr>
+            <w:pStyle w:val="TOC1"/>
+            <w:tabs>
+              <w:tab w:val="left" w:pos="440"/>
+              <w:tab w:val="right" w:leader="dot" w:pos="9016"/>
+            </w:tabs>
+            <w:rPr>
+              <w:noProof/>
+            </w:rPr>
+          </w:pPr>
+          <w:hyperlink w:anchor="_Toc386996575" w:history="1">
+            <w:r>
+              <w:rPr>
+                <w:rStyle w:val="Hyperlink"/>
+                <w:noProof/>
+              </w:rPr>
+              <w:t>2</w:t>
+            </w:r>
+            <w:r>
+              <w:rPr>
+                <w:noProof/>
+              </w:rPr>
+              <w:tab/>
+            </w:r>
+            <w:r>
+              <w:rPr>
+                <w:rStyle w:val="Hyperlink"/>
+                <w:noProof/>
+              </w:rPr>
+              <w:t>Realiseeritava alamsüsteemi vaade</w:t>
+            </w:r>
+            <w:r>
+              <w:rPr>
+                <w:noProof/>
+                <w:webHidden/>
+              </w:rPr>
+              <w:tab/>
+            </w:r>
+            <w:r>
+              <w:rPr>
+                <w:noProof/>
+                <w:webHidden/>
+              </w:rPr>
+              <w:fldChar w:fldCharType="begin"/>
+            </w:r>
+            <w:r>
+              <w:rPr>
+                <w:noProof/>
+                <w:webHidden/>
+              </w:rPr>
+              <w:instrText xml:space="preserve"> PAGEREF _Toc386996575 \h </w:instrText>
+            </w:r>
+            <w:r>
+              <w:rPr>
+                <w:noProof/>
+                <w:webHidden/>
+              </w:rPr>
+            </w:r>
+            <w:r>
+              <w:rPr>
+                <w:noProof/>
+                <w:webHidden/>
+              </w:rPr>
+              <w:fldChar w:fldCharType="separate"/>
+            </w:r>
+            <w:r>
+              <w:rPr>
+                <w:noProof/>
+                <w:webHidden/>
+              </w:rPr>
+              <w:t>4</w:t>
+            </w:r>
+            <w:r>
+              <w:rPr>
+                <w:noProof/>
+                <w:webHidden/>
+              </w:rPr>
+              <w:fldChar w:fldCharType="end"/>
+            </w:r>
+          </w:hyperlink>
+        </w:p>
+        <w:p>
+          <w:pPr>
+            <w:pStyle w:val="TOC2"/>
+            <w:tabs>
+              <w:tab w:val="left" w:pos="880"/>
+              <w:tab w:val="right" w:leader="dot" w:pos="9016"/>
+            </w:tabs>
+            <w:rPr>
+              <w:noProof/>
+            </w:rPr>
+          </w:pPr>
+          <w:hyperlink w:anchor="_Toc386996576" w:history="1">
+            <w:r>
+              <w:rPr>
+                <w:rStyle w:val="Hyperlink"/>
+                <w:noProof/>
+              </w:rPr>
+              <w:t>2.1</w:t>
+            </w:r>
+            <w:r>
+              <w:rPr>
+                <w:noProof/>
+              </w:rPr>
+              <w:tab/>
+            </w:r>
+            <w:r>
+              <w:rPr>
+                <w:rStyle w:val="Hyperlink"/>
+                <w:noProof/>
+              </w:rPr>
+              <w:t>Realiseeritavate intelligentsete süsteemide omaduste analüüs</w:t>
+            </w:r>
+            <w:r>
+              <w:rPr>
+                <w:noProof/>
+                <w:webHidden/>
+              </w:rPr>
+              <w:tab/>
+            </w:r>
+            <w:r>
+              <w:rPr>
+                <w:noProof/>
+                <w:webHidden/>
+              </w:rPr>
+              <w:fldChar w:fldCharType="begin"/>
+            </w:r>
+            <w:r>
+              <w:rPr>
+                <w:noProof/>
+                <w:webHidden/>
+              </w:rPr>
+              <w:instrText xml:space="preserve"> PAGEREF _Toc386996576 \h </w:instrText>
+            </w:r>
+            <w:r>
+              <w:rPr>
+                <w:noProof/>
+                <w:webHidden/>
+              </w:rPr>
+            </w:r>
+            <w:r>
+              <w:rPr>
+                <w:noProof/>
+                <w:webHidden/>
+              </w:rPr>
+              <w:fldChar w:fldCharType="separate"/>
+            </w:r>
+            <w:r>
+              <w:rPr>
+                <w:noProof/>
+                <w:webHidden/>
+              </w:rPr>
+              <w:t>4</w:t>
+            </w:r>
+            <w:r>
+              <w:rPr>
+                <w:noProof/>
+                <w:webHidden/>
+              </w:rPr>
+              <w:fldChar w:fldCharType="end"/>
+            </w:r>
+          </w:hyperlink>
+        </w:p>
+        <w:p>
+          <w:pPr>
+            <w:pStyle w:val="TOC2"/>
+            <w:tabs>
+              <w:tab w:val="left" w:pos="880"/>
+              <w:tab w:val="right" w:leader="dot" w:pos="9016"/>
+            </w:tabs>
+            <w:rPr>
+              <w:noProof/>
+            </w:rPr>
+          </w:pPr>
+          <w:hyperlink w:anchor="_Toc386996577" w:history="1">
+            <w:r>
+              <w:rPr>
+                <w:rStyle w:val="Hyperlink"/>
+                <w:noProof/>
+              </w:rPr>
+              <w:t>2.2</w:t>
+            </w:r>
+            <w:r>
+              <w:rPr>
+                <w:noProof/>
+              </w:rPr>
+              <w:tab/>
+            </w:r>
+            <w:r>
+              <w:rPr>
+                <w:rStyle w:val="Hyperlink"/>
+                <w:noProof/>
+              </w:rPr>
+              <w:t>Realisatsioonivaade</w:t>
+            </w:r>
+            <w:r>
+              <w:rPr>
+                <w:noProof/>
+                <w:webHidden/>
+              </w:rPr>
+              <w:tab/>
+            </w:r>
+            <w:r>
+              <w:rPr>
+                <w:noProof/>
+                <w:webHidden/>
+              </w:rPr>
+              <w:fldChar w:fldCharType="begin"/>
+            </w:r>
+            <w:r>
+              <w:rPr>
+                <w:noProof/>
+                <w:webHidden/>
+              </w:rPr>
+              <w:instrText xml:space="preserve"> PAGEREF _Toc386996577 \h </w:instrText>
+            </w:r>
+            <w:r>
+              <w:rPr>
+                <w:noProof/>
+                <w:webHidden/>
+              </w:rPr>
+            </w:r>
+            <w:r>
+              <w:rPr>
+                <w:noProof/>
+                <w:webHidden/>
+              </w:rPr>
+              <w:fldChar w:fldCharType="separate"/>
+            </w:r>
+            <w:r>
+              <w:rPr>
+                <w:noProof/>
+                <w:webHidden/>
+              </w:rPr>
+              <w:t>6</w:t>
+            </w:r>
+            <w:r>
+              <w:rPr>
+                <w:noProof/>
+                <w:webHidden/>
+              </w:rPr>
+              <w:fldChar w:fldCharType="end"/>
+            </w:r>
+          </w:hyperlink>
+        </w:p>
+        <w:p>
+          <w:pPr>
+            <w:pStyle w:val="TOC2"/>
+            <w:tabs>
+              <w:tab w:val="left" w:pos="880"/>
+              <w:tab w:val="right" w:leader="dot" w:pos="9016"/>
+            </w:tabs>
+            <w:rPr>
+              <w:noProof/>
+            </w:rPr>
+          </w:pPr>
+          <w:hyperlink w:anchor="_Toc386996578" w:history="1">
+            <w:r>
+              <w:rPr>
+                <w:rStyle w:val="Hyperlink"/>
+                <w:noProof/>
+              </w:rPr>
+              <w:t>2.3</w:t>
+            </w:r>
+            <w:r>
+              <w:rPr>
+                <w:noProof/>
+              </w:rPr>
+              <w:tab/>
+            </w:r>
+            <w:r>
+              <w:rPr>
+                <w:rStyle w:val="Hyperlink"/>
+                <w:noProof/>
+              </w:rPr>
+              <w:t>Vastuvõtutestid</w:t>
+            </w:r>
+            <w:r>
+              <w:rPr>
+                <w:noProof/>
+                <w:webHidden/>
+              </w:rPr>
+              <w:tab/>
+            </w:r>
+            <w:r>
+              <w:rPr>
+                <w:noProof/>
+                <w:webHidden/>
+              </w:rPr>
+              <w:fldChar w:fldCharType="begin"/>
+            </w:r>
+            <w:r>
+              <w:rPr>
+                <w:noProof/>
+                <w:webHidden/>
+              </w:rPr>
+              <w:instrText xml:space="preserve"> PAGEREF _Toc386996578 \h </w:instrText>
+            </w:r>
+            <w:r>
+              <w:rPr>
+                <w:noProof/>
+                <w:webHidden/>
+              </w:rPr>
+            </w:r>
+            <w:r>
+              <w:rPr>
+                <w:noProof/>
+                <w:webHidden/>
+              </w:rPr>
+              <w:fldChar w:fldCharType="separate"/>
+            </w:r>
+            <w:r>
+              <w:rPr>
+                <w:noProof/>
+                <w:webHidden/>
+              </w:rPr>
+              <w:t>6</w:t>
+            </w:r>
+            <w:r>
+              <w:rPr>
+                <w:noProof/>
+                <w:webHidden/>
+              </w:rPr>
+              <w:fldChar w:fldCharType="end"/>
+            </w:r>
+          </w:hyperlink>
+        </w:p>
+        <w:p>
+          <w:pPr>
+            <w:pStyle w:val="TOC1"/>
+            <w:tabs>
+              <w:tab w:val="left" w:pos="440"/>
+              <w:tab w:val="right" w:leader="dot" w:pos="9016"/>
+            </w:tabs>
+            <w:rPr>
+              <w:noProof/>
+            </w:rPr>
+          </w:pPr>
+          <w:hyperlink w:anchor="_Toc386996579" w:history="1">
+            <w:r>
+              <w:rPr>
+                <w:rStyle w:val="Hyperlink"/>
+                <w:noProof/>
+              </w:rPr>
+              <w:t>3</w:t>
+            </w:r>
+            <w:r>
+              <w:rPr>
+                <w:noProof/>
+              </w:rPr>
+              <w:tab/>
+            </w:r>
+            <w:r>
+              <w:rPr>
+                <w:rStyle w:val="Hyperlink"/>
+                <w:noProof/>
+              </w:rPr>
+              <w:t>Esimene realisatsioon</w:t>
+            </w:r>
+            <w:r>
+              <w:rPr>
+                <w:noProof/>
+                <w:webHidden/>
+              </w:rPr>
+              <w:tab/>
+            </w:r>
+            <w:r>
+              <w:rPr>
+                <w:noProof/>
+                <w:webHidden/>
+              </w:rPr>
+              <w:fldChar w:fldCharType="begin"/>
+            </w:r>
+            <w:r>
+              <w:rPr>
+                <w:noProof/>
+                <w:webHidden/>
+              </w:rPr>
+              <w:instrText xml:space="preserve"> PAGEREF _Toc386996579 \h </w:instrText>
+            </w:r>
+            <w:r>
+              <w:rPr>
+                <w:noProof/>
+                <w:webHidden/>
+              </w:rPr>
+            </w:r>
+            <w:r>
+              <w:rPr>
+                <w:noProof/>
+                <w:webHidden/>
+              </w:rPr>
+              <w:fldChar w:fldCharType="separate"/>
+            </w:r>
+            <w:r>
+              <w:rPr>
+                <w:noProof/>
+                <w:webHidden/>
+              </w:rPr>
+              <w:t>6</w:t>
+            </w:r>
+            <w:r>
+              <w:rPr>
+                <w:noProof/>
+                <w:webHidden/>
+              </w:rPr>
+              <w:fldChar w:fldCharType="end"/>
+            </w:r>
+          </w:hyperlink>
+        </w:p>
+        <w:p>
+          <w:r>
+            <w:rPr>
+              <w:b/>
+              <w:bCs/>
+              <w:noProof/>
+            </w:rPr>
+            <w:fldChar w:fldCharType="end"/>
+          </w:r>
+        </w:p>
+      </w:sdtContent>
+    </w:sdt>
+    <w:p/>
+    <w:p>
+      <w:pPr>
+        <w:rPr>
+          <w:rFonts w:asciiTheme="majorHAnsi" w:eastAsiaTheme="majorEastAsia" w:hAnsiTheme="majorHAnsi" w:cstheme="majorBidi"/>
+          <w:color w:val="535353" w:themeColor="accent1" w:themeShade="BF"/>
+          <w:sz w:val="32"/>
+          <w:szCs w:val="32"/>
+        </w:rPr>
+      </w:pPr>
+      <w:r>
+        <w:br w:type="page"/>
       </w:r>
     </w:p>
     <w:p>
@@ -687,37 +1611,8 @@
           <w:ilvl w:val="0"/>
           <w:numId w:val="0"/>
         </w:numPr>
-        <w:ind w:left="720" w:hanging="360"/>
-      </w:pPr>
-      <w:r>
-        <w:lastRenderedPageBreak/>
-        <w:t>Sisukord</w:t>
-      </w:r>
-      <w:r>
-        <w:br/>
-      </w:r>
-    </w:p>
-    <w:p>
-      <w:pPr>
-        <w:rPr>
-          <w:rFonts w:asciiTheme="majorHAnsi" w:eastAsiaTheme="majorEastAsia" w:hAnsiTheme="majorHAnsi" w:cstheme="majorBidi"/>
-          <w:color w:val="535353" w:themeColor="accent1" w:themeShade="BF"/>
-          <w:sz w:val="32"/>
-          <w:szCs w:val="32"/>
-        </w:rPr>
-      </w:pPr>
-      <w:r>
-        <w:br w:type="page"/>
-      </w:r>
-    </w:p>
-    <w:p>
-      <w:pPr>
-        <w:pStyle w:val="Heading1"/>
-        <w:numPr>
-          <w:ilvl w:val="0"/>
-          <w:numId w:val="0"/>
-        </w:numPr>
-      </w:pPr>
+      </w:pPr>
+      <w:bookmarkStart w:id="0" w:name="_Toc386996569"/>
       <w:r>
         <w:lastRenderedPageBreak/>
         <w:t xml:space="preserve">1 </w:t>
@@ -725,39 +1620,51 @@
       <w:r>
         <w:t>Süsteemi ülevaade</w:t>
       </w:r>
-    </w:p>
-    <w:p/>
+      <w:bookmarkEnd w:id="0"/>
+    </w:p>
     <w:p>
       <w:pPr>
         <w:pStyle w:val="Heading2"/>
       </w:pPr>
+      <w:bookmarkStart w:id="1" w:name="_Toc386996570"/>
       <w:r>
         <w:t>Lähteolukord ja ülesande püstitus</w:t>
       </w:r>
-    </w:p>
-    <w:p>
-      <w:r>
-        <w:t>Tekst</w:t>
-      </w:r>
-    </w:p>
-    <w:p/>
+      <w:bookmarkEnd w:id="1"/>
+    </w:p>
+    <w:p>
+      <w:r>
+        <w:t xml:space="preserve">Projekti teemaks on valitud infosüsteem, mis aitab kasutajal teha söögikoha valikut. Lahendus on mõeldud kasutajale, kes teab mingil määral oma eelistusi, kuid ei tea erinevaid söögikohti. Antud rakendust on võimalik kasutada näiteks linna kodulehel, et </w:t>
+      </w:r>
+      <w:proofErr w:type="spellStart"/>
+      <w:r>
+        <w:t>promoda</w:t>
+      </w:r>
+      <w:proofErr w:type="spellEnd"/>
+      <w:r>
+        <w:t xml:space="preserve"> väljas söömist. Süsteem on realiseeritud intelligentse süsteemina, mille abil saab iga kasutaja vastavalt oma soovidele ja eelistustele leida endale kõige sobivama söögikoha.</w:t>
+      </w:r>
+    </w:p>
     <w:p>
       <w:pPr>
         <w:pStyle w:val="Heading2"/>
       </w:pPr>
+      <w:bookmarkStart w:id="2" w:name="_Toc386996571"/>
       <w:r>
         <w:t>Nõudmised</w:t>
       </w:r>
+      <w:bookmarkEnd w:id="2"/>
     </w:p>
     <w:p>
       <w:pPr>
         <w:pStyle w:val="Heading3"/>
       </w:pPr>
+      <w:bookmarkStart w:id="3" w:name="_Toc386996572"/>
       <w:r>
         <w:t>Funktsionaalsed nõudmised</w:t>
       </w:r>
-    </w:p>
-    <w:p/>
+      <w:bookmarkEnd w:id="3"/>
+    </w:p>
     <w:p>
       <w:pPr>
         <w:pStyle w:val="ListParagraph"/>
@@ -767,7 +1674,7 @@
         </w:numPr>
       </w:pPr>
       <w:r>
-        <w:t>…</w:t>
+        <w:t>Süsteem peab võimaldama otsida söögikohti lähtudes kasutaja vastusest.</w:t>
       </w:r>
     </w:p>
     <w:p>
@@ -779,7 +1686,7 @@
         </w:numPr>
       </w:pPr>
       <w:r>
-        <w:t>…</w:t>
+        <w:t>Süsteem peab kuvama valitud söögikohtade osas võimalikult detailse info</w:t>
       </w:r>
     </w:p>
     <w:p>
@@ -791,18 +1698,100 @@
         </w:numPr>
       </w:pPr>
       <w:r>
-        <w:t>…</w:t>
+        <w:t>Süsteem peab olema suuteline analüüsima sisestatud söögikohtade andmeid ning vastavalt sellele sobivalt järjestama.</w:t>
+      </w:r>
+    </w:p>
+    <w:p>
+      <w:pPr>
+        <w:pStyle w:val="ListParagraph"/>
+        <w:numPr>
+          <w:ilvl w:val="0"/>
+          <w:numId w:val="2"/>
+        </w:numPr>
+      </w:pPr>
+      <w:r>
+        <w:t>Kasutaja peab vastama kõigile küsimustele</w:t>
+      </w:r>
+    </w:p>
+    <w:p>
+      <w:pPr>
+        <w:pStyle w:val="ListParagraph"/>
+        <w:numPr>
+          <w:ilvl w:val="0"/>
+          <w:numId w:val="2"/>
+        </w:numPr>
+      </w:pPr>
+      <w:r>
+        <w:t>Süsteem peab pakkuma vähemalt kaks vastusevarianti.</w:t>
+      </w:r>
+    </w:p>
+    <w:p>
+      <w:pPr>
+        <w:pStyle w:val="ListParagraph"/>
+        <w:numPr>
+          <w:ilvl w:val="0"/>
+          <w:numId w:val="2"/>
+        </w:numPr>
+      </w:pPr>
+      <w:r>
+        <w:t xml:space="preserve">Kõikidele vastuste kombinatsioonidele peab süsteem </w:t>
+      </w:r>
+      <w:r>
+        <w:t xml:space="preserve">olema </w:t>
+      </w:r>
+      <w:r>
+        <w:t xml:space="preserve">võimeline </w:t>
+      </w:r>
+      <w:r>
+        <w:t>andma vastuse. Isegi kui see vastus on, et sobivat kohta ei leitud.</w:t>
+      </w:r>
+    </w:p>
+    <w:p>
+      <w:pPr>
+        <w:pStyle w:val="ListParagraph"/>
+        <w:numPr>
+          <w:ilvl w:val="0"/>
+          <w:numId w:val="2"/>
+        </w:numPr>
+      </w:pPr>
+      <w:r>
+        <w:t>Otsingutulemuste suure mahu korral näidatakse 20 söögikohta mis said suurima skoori.</w:t>
+      </w:r>
+    </w:p>
+    <w:p>
+      <w:pPr>
+        <w:pStyle w:val="ListParagraph"/>
+        <w:numPr>
+          <w:ilvl w:val="0"/>
+          <w:numId w:val="2"/>
+        </w:numPr>
+      </w:pPr>
+      <w:r>
+        <w:t>Süsteem peab pakkuma igale kasutajale 10 küsimust.</w:t>
+      </w:r>
+    </w:p>
+    <w:p>
+      <w:pPr>
+        <w:pStyle w:val="ListParagraph"/>
+        <w:numPr>
+          <w:ilvl w:val="0"/>
+          <w:numId w:val="2"/>
+        </w:numPr>
+      </w:pPr>
+      <w:r>
+        <w:t>Süsteem peab oskama hinnata söögikohtade omadusi.</w:t>
       </w:r>
     </w:p>
     <w:p>
       <w:pPr>
         <w:pStyle w:val="Heading3"/>
       </w:pPr>
+      <w:bookmarkStart w:id="4" w:name="_Toc386996573"/>
       <w:r>
         <w:t>Mittefunktsionaalsed nõudmised</w:t>
       </w:r>
-    </w:p>
-    <w:p/>
+      <w:bookmarkEnd w:id="4"/>
+    </w:p>
     <w:p>
       <w:pPr>
         <w:pStyle w:val="ListParagraph"/>
@@ -812,7 +1801,7 @@
         </w:numPr>
       </w:pPr>
       <w:r>
-        <w:t>…</w:t>
+        <w:t>Süsteemi reageerimisaeg peab olema vähem kui 15 sekundit.</w:t>
       </w:r>
     </w:p>
     <w:p>
@@ -824,7 +1813,13 @@
         </w:numPr>
       </w:pPr>
       <w:r>
-        <w:t>…</w:t>
+        <w:t>Süsteem peab töötama enamlevin</w:t>
+      </w:r>
+      <w:r>
+        <w:t>ud brau</w:t>
+      </w:r>
+      <w:r>
+        <w:t>serites. Välja arvatud Internet Explorer.</w:t>
       </w:r>
     </w:p>
     <w:p>
@@ -836,44 +1831,159 @@
         </w:numPr>
       </w:pPr>
       <w:r>
-        <w:t>…</w:t>
+        <w:t>Süsteemi küsimused peavad olema võimalukult lihtsad ja loogilised</w:t>
+      </w:r>
+    </w:p>
+    <w:p>
+      <w:pPr>
+        <w:pStyle w:val="ListParagraph"/>
+        <w:numPr>
+          <w:ilvl w:val="0"/>
+          <w:numId w:val="37"/>
+        </w:numPr>
+      </w:pPr>
+      <w:r>
+        <w:t>Süsteemi kasutajaliides peab olema selge ja intuitiivne</w:t>
       </w:r>
     </w:p>
     <w:p>
       <w:pPr>
         <w:pStyle w:val="Heading2"/>
       </w:pPr>
-      <w:r>
+      <w:bookmarkStart w:id="5" w:name="_Toc386996574"/>
+      <w:r>
+        <w:lastRenderedPageBreak/>
         <w:t>Süsteemi arhitektuuri kirjeldus</w:t>
       </w:r>
+      <w:bookmarkEnd w:id="5"/>
+    </w:p>
+    <w:p>
+      <w:r>
+        <w:t xml:space="preserve">Süsteem on realiseeritud veebirakendusena, mida saab kasutada brauseri abil. </w:t>
+      </w:r>
+      <w:r>
+        <w:t xml:space="preserve">Veebiserveriks on </w:t>
+      </w:r>
+      <w:proofErr w:type="spellStart"/>
+      <w:r>
+        <w:t>Jetty</w:t>
+      </w:r>
+      <w:proofErr w:type="spellEnd"/>
+      <w:r>
+        <w:t xml:space="preserve"> </w:t>
+      </w:r>
+      <w:r>
+        <w:t xml:space="preserve">ning </w:t>
+      </w:r>
+      <w:proofErr w:type="spellStart"/>
+      <w:r>
+        <w:t>back</w:t>
+      </w:r>
+      <w:proofErr w:type="spellEnd"/>
+      <w:r>
+        <w:t xml:space="preserve">-endis Java. Front-end on lahendatud </w:t>
+      </w:r>
+      <w:proofErr w:type="spellStart"/>
+      <w:r>
+        <w:t>JSP’dega</w:t>
+      </w:r>
+      <w:proofErr w:type="spellEnd"/>
+      <w:r>
+        <w:t xml:space="preserve"> ehk samuti Javaga. </w:t>
+      </w:r>
+      <w:proofErr w:type="spellStart"/>
+      <w:r>
+        <w:t>Buildimiseks</w:t>
+      </w:r>
+      <w:proofErr w:type="spellEnd"/>
+      <w:r>
+        <w:t xml:space="preserve"> ja </w:t>
+      </w:r>
+      <w:proofErr w:type="spellStart"/>
+      <w:r>
+        <w:t>dependency</w:t>
+      </w:r>
+      <w:proofErr w:type="spellEnd"/>
+      <w:r>
+        <w:t xml:space="preserve"> kontrolliks on kasutusel </w:t>
+      </w:r>
+      <w:proofErr w:type="spellStart"/>
+      <w:r>
+        <w:t>maven</w:t>
+      </w:r>
+      <w:proofErr w:type="spellEnd"/>
+      <w:r>
+        <w:t xml:space="preserve">. Andmebaasiks on kasutusel hetkel failisüsteem, kuid reaalses elus tuleks see asendada </w:t>
+      </w:r>
+      <w:proofErr w:type="spellStart"/>
+      <w:r>
+        <w:t>MySQL’iga</w:t>
+      </w:r>
+      <w:proofErr w:type="spellEnd"/>
+      <w:r>
+        <w:t xml:space="preserve">. </w:t>
+      </w:r>
+    </w:p>
+    <w:p>
+      <w:r>
+        <w:t>Antud aine käigus realiseeritakse lisaks eelnevale ka intelligentse süsteemi reeglite kogum, mis oskab kasutajalt küsida vajalikke küsimusi ja vastavalt vastustele analüüsida andmeid ning pakkuda välja sobiv koht söömiseks.</w:t>
+      </w:r>
+    </w:p>
+    <w:p>
+      <w:r>
+        <w:t>Analoogseid süsteeme, mis küsiksid kasutajalt küsimusi tema vajaduste ja eelistuste kohta ning pakuksid välja sobiva söögikoha, töögrupile teadaolevalt Eestis ei eksisteeri.</w:t>
+      </w:r>
+    </w:p>
+    <w:p>
+      <w:pPr>
+        <w:pStyle w:val="Heading1"/>
+      </w:pPr>
+      <w:bookmarkStart w:id="6" w:name="_Toc386996575"/>
+      <w:r>
+        <w:t>Realiseeritava alamsüsteemi vaade</w:t>
+      </w:r>
+      <w:bookmarkEnd w:id="6"/>
+    </w:p>
+    <w:p>
+      <w:r>
+        <w:t xml:space="preserve">Süsteem on mõeldud kasutajale, kes soovib minna </w:t>
+      </w:r>
+      <w:r>
+        <w:t>välja sööma, kuid ei oska valida konkreetset asutust. Kasutaja peab teadma oma soove ja tingimusi söögikohale ning kui palju ta on nõus selle eest maksma.</w:t>
+      </w:r>
+    </w:p>
+    <w:p>
+      <w:r>
+        <w:t>Süsteemi ülesandeks on tuvastada kasutaja vajadused läbi küsimustele antud vastuste. Rakenduse ülesanne on tõlkida kasutaja poolt antud inimkeeles esitatud vastused masinkeeles salvestatud parameetriteks ning nende alusel reastada sobivaimad söögikohad.</w:t>
+      </w:r>
+    </w:p>
+    <w:p>
+      <w:r>
+        <w:t>Tegemist on ekspertsüsteemiga, mis sisaldab küsimustikku liht</w:t>
+      </w:r>
+      <w:r>
+        <w:t>sate küsimuste ja valikvastustega ning millele vastamine on kasutajale võimalikult kerge ja intuitiivne. Kuna sisendid on kasutaja keeles, siis lihtsat andmebaasipäringut kohe sisendite põhjal teha ei saa. Seetõttu on tegemist ekspertsüsteemiga.</w:t>
+      </w:r>
+    </w:p>
+    <w:p>
+      <w:pPr>
+        <w:pStyle w:val="Heading2"/>
+      </w:pPr>
+      <w:bookmarkStart w:id="7" w:name="_Toc386996576"/>
+      <w:r>
+        <w:t>Realiseeritavate intelligentsete süsteemide omaduste analüüs</w:t>
+      </w:r>
+      <w:bookmarkEnd w:id="7"/>
+    </w:p>
+    <w:p>
+      <w:r>
+        <w:t>Tegemist on süsteemiga, mis sisaldab lihtsat valikvastustega küsimustikku, millele vastamiseks ei pea olema spetsialist.</w:t>
+      </w:r>
     </w:p>
     <w:p/>
     <w:p>
-      <w:pPr>
-        <w:pStyle w:val="Heading1"/>
-      </w:pPr>
-      <w:r>
-        <w:t>Realiseeritava alamsüsteemi vaade</w:t>
-      </w:r>
-    </w:p>
-    <w:p/>
-    <w:p>
-      <w:pPr>
-        <w:pStyle w:val="Heading2"/>
-      </w:pPr>
-      <w:r>
-        <w:t>Realiseeritavate intelligentsete süsteemide omaduste analüüs</w:t>
-      </w:r>
-    </w:p>
-    <w:p/>
-    <w:p>
-      <w:r>
-        <w:t>Tegemist on süsteemiga, mis sisaldab lihtsat valikvastustega küsimustikku, millele vastamiseks ei pea olema spetsialist.</w:t>
-      </w:r>
-    </w:p>
-    <w:p/>
-    <w:p>
-      <w:r>
+      <w:r>
+        <w:lastRenderedPageBreak/>
         <w:t>Antud süsteemi töö protsess näeb välja järgmiselt:</w:t>
       </w:r>
     </w:p>
@@ -942,7 +2052,6 @@
     </w:p>
     <w:p>
       <w:r>
-        <w:lastRenderedPageBreak/>
         <w:t>Antud tabelis on kirjeldatud söögikoha otsija vajaduste leidmiseks kasutatavad küsimused (sisendkeel).</w:t>
       </w:r>
     </w:p>
@@ -1672,29 +2781,441 @@
       <w:pPr>
         <w:pStyle w:val="Heading2"/>
       </w:pPr>
-      <w:r>
+      <w:bookmarkStart w:id="8" w:name="_Toc386996577"/>
+      <w:r>
+        <w:lastRenderedPageBreak/>
         <w:t>Realisatsioonivaade</w:t>
       </w:r>
-      <w:bookmarkStart w:id="0" w:name="_GoBack"/>
-      <w:bookmarkEnd w:id="0"/>
+      <w:bookmarkEnd w:id="8"/>
+    </w:p>
+    <w:p>
+      <w:r>
+        <w:t xml:space="preserve">Igal inimesel on erinevad ootused väljas söömiseks. Mõni soovib kiirelt ja odavalt kohu täis saada ning tööle tagasi minna. Teine otsib hoopis meelelahutust ning kvaliteetset kulinaaria elamust. Süsteemi ülesanne ongi leida läbi loogiliste seoste kasutajale sobivaim söögikoht. </w:t>
+      </w:r>
+    </w:p>
+    <w:p>
+      <w:r>
+        <w:t>Allpool on kirjeldatud loogilised seosed mida on arvestatud realisatsioonis:</w:t>
+      </w:r>
+    </w:p>
+    <w:p>
+      <w:pPr>
+        <w:pStyle w:val="ListParagraph"/>
+        <w:numPr>
+          <w:ilvl w:val="0"/>
+          <w:numId w:val="39"/>
+        </w:numPr>
+        <w:rPr>
+          <w:b/>
+        </w:rPr>
+      </w:pPr>
+      <w:r>
+        <w:rPr>
+          <w:b/>
+        </w:rPr>
+        <w:t>Köök (</w:t>
+      </w:r>
+      <w:proofErr w:type="spellStart"/>
+      <w:r>
+        <w:rPr>
+          <w:b/>
+        </w:rPr>
+        <w:t>cuisine</w:t>
+      </w:r>
+      <w:proofErr w:type="spellEnd"/>
+      <w:r>
+        <w:rPr>
+          <w:b/>
+        </w:rPr>
+        <w:t>).</w:t>
+      </w:r>
+    </w:p>
+    <w:p>
+      <w:pPr>
+        <w:pStyle w:val="ListParagraph"/>
+        <w:numPr>
+          <w:ilvl w:val="0"/>
+          <w:numId w:val="39"/>
+        </w:numPr>
+        <w:rPr>
+          <w:b/>
+        </w:rPr>
+      </w:pPr>
+      <w:r>
+        <w:rPr>
+          <w:b/>
+        </w:rPr>
+        <w:t>Ooteaeg (</w:t>
+      </w:r>
+      <w:proofErr w:type="spellStart"/>
+      <w:r>
+        <w:rPr>
+          <w:b/>
+        </w:rPr>
+        <w:t>preparationTime</w:t>
+      </w:r>
+      <w:proofErr w:type="spellEnd"/>
+      <w:r>
+        <w:rPr>
+          <w:b/>
+        </w:rPr>
+        <w:t>).</w:t>
+      </w:r>
+    </w:p>
+    <w:p>
+      <w:pPr>
+        <w:pStyle w:val="ListParagraph"/>
+        <w:numPr>
+          <w:ilvl w:val="0"/>
+          <w:numId w:val="39"/>
+        </w:numPr>
+        <w:rPr>
+          <w:b/>
+        </w:rPr>
+      </w:pPr>
+      <w:r>
+        <w:rPr>
+          <w:b/>
+        </w:rPr>
+        <w:t>Kaasa ostmise võimalus (</w:t>
+      </w:r>
+      <w:proofErr w:type="spellStart"/>
+      <w:r>
+        <w:rPr>
+          <w:b/>
+        </w:rPr>
+        <w:t>takeAway</w:t>
+      </w:r>
+      <w:proofErr w:type="spellEnd"/>
+      <w:r>
+        <w:rPr>
+          <w:b/>
+        </w:rPr>
+        <w:t>).</w:t>
+      </w:r>
+    </w:p>
+    <w:p>
+      <w:pPr>
+        <w:pStyle w:val="ListParagraph"/>
+        <w:numPr>
+          <w:ilvl w:val="0"/>
+          <w:numId w:val="39"/>
+        </w:numPr>
+        <w:rPr>
+          <w:b/>
+        </w:rPr>
+      </w:pPr>
+      <w:r>
+        <w:rPr>
+          <w:b/>
+        </w:rPr>
+        <w:t>Ette tellimine (</w:t>
+      </w:r>
+      <w:proofErr w:type="spellStart"/>
+      <w:r>
+        <w:rPr>
+          <w:b/>
+        </w:rPr>
+        <w:t>preOrder</w:t>
+      </w:r>
+      <w:proofErr w:type="spellEnd"/>
+      <w:r>
+        <w:rPr>
+          <w:b/>
+        </w:rPr>
+        <w:t>).</w:t>
+      </w:r>
+    </w:p>
+    <w:p>
+      <w:pPr>
+        <w:pStyle w:val="ListParagraph"/>
+        <w:numPr>
+          <w:ilvl w:val="0"/>
+          <w:numId w:val="39"/>
+        </w:numPr>
+        <w:rPr>
+          <w:b/>
+        </w:rPr>
+      </w:pPr>
+      <w:proofErr w:type="spellStart"/>
+      <w:r>
+        <w:rPr>
+          <w:b/>
+        </w:rPr>
+        <w:t>DriveIn</w:t>
+      </w:r>
+      <w:proofErr w:type="spellEnd"/>
+      <w:r>
+        <w:rPr>
+          <w:b/>
+        </w:rPr>
+        <w:t>.</w:t>
+      </w:r>
+    </w:p>
+    <w:p>
+      <w:pPr>
+        <w:pStyle w:val="ListParagraph"/>
+        <w:numPr>
+          <w:ilvl w:val="0"/>
+          <w:numId w:val="39"/>
+        </w:numPr>
+        <w:rPr>
+          <w:b/>
+        </w:rPr>
+      </w:pPr>
+      <w:r>
+        <w:rPr>
+          <w:b/>
+        </w:rPr>
+        <w:t>Teeninduse kvaliteet (</w:t>
+      </w:r>
+      <w:proofErr w:type="spellStart"/>
+      <w:r>
+        <w:rPr>
+          <w:b/>
+        </w:rPr>
+        <w:t>serviceClass</w:t>
+      </w:r>
+      <w:proofErr w:type="spellEnd"/>
+      <w:r>
+        <w:rPr>
+          <w:b/>
+        </w:rPr>
+        <w:t>).</w:t>
+      </w:r>
+    </w:p>
+    <w:p>
+      <w:pPr>
+        <w:pStyle w:val="ListParagraph"/>
+        <w:numPr>
+          <w:ilvl w:val="0"/>
+          <w:numId w:val="39"/>
+        </w:numPr>
+        <w:rPr>
+          <w:b/>
+        </w:rPr>
+      </w:pPr>
+      <w:r>
+        <w:rPr>
+          <w:b/>
+        </w:rPr>
+        <w:t>Teenindus (</w:t>
+      </w:r>
+      <w:proofErr w:type="spellStart"/>
+      <w:r>
+        <w:rPr>
+          <w:b/>
+        </w:rPr>
+        <w:t>service</w:t>
+      </w:r>
+      <w:proofErr w:type="spellEnd"/>
+      <w:r>
+        <w:rPr>
+          <w:b/>
+        </w:rPr>
+        <w:t>).</w:t>
+      </w:r>
+    </w:p>
+    <w:p>
+      <w:pPr>
+        <w:pStyle w:val="ListParagraph"/>
+        <w:numPr>
+          <w:ilvl w:val="0"/>
+          <w:numId w:val="39"/>
+        </w:numPr>
+        <w:rPr>
+          <w:b/>
+        </w:rPr>
+      </w:pPr>
+      <w:r>
+        <w:rPr>
+          <w:b/>
+        </w:rPr>
+        <w:t>Maksumus (</w:t>
+      </w:r>
+      <w:proofErr w:type="spellStart"/>
+      <w:r>
+        <w:rPr>
+          <w:b/>
+        </w:rPr>
+        <w:t>cost</w:t>
+      </w:r>
+      <w:proofErr w:type="spellEnd"/>
+      <w:r>
+        <w:rPr>
+          <w:b/>
+        </w:rPr>
+        <w:t>).</w:t>
+      </w:r>
+    </w:p>
+    <w:p>
+      <w:pPr>
+        <w:pStyle w:val="ListParagraph"/>
+        <w:numPr>
+          <w:ilvl w:val="0"/>
+          <w:numId w:val="39"/>
+        </w:numPr>
+        <w:rPr>
+          <w:b/>
+        </w:rPr>
+      </w:pPr>
+      <w:r>
+        <w:rPr>
+          <w:b/>
+        </w:rPr>
+        <w:t>Mõeldud taimetoitlastele (</w:t>
+      </w:r>
+      <w:proofErr w:type="spellStart"/>
+      <w:r>
+        <w:rPr>
+          <w:b/>
+        </w:rPr>
+        <w:t>vegan</w:t>
+      </w:r>
+      <w:proofErr w:type="spellEnd"/>
+      <w:r>
+        <w:rPr>
+          <w:b/>
+        </w:rPr>
+        <w:t>).</w:t>
+      </w:r>
+    </w:p>
+    <w:p>
+      <w:pPr>
+        <w:pStyle w:val="ListParagraph"/>
+        <w:numPr>
+          <w:ilvl w:val="0"/>
+          <w:numId w:val="39"/>
+        </w:numPr>
+        <w:rPr>
+          <w:b/>
+        </w:rPr>
+      </w:pPr>
+      <w:r>
+        <w:rPr>
+          <w:b/>
+        </w:rPr>
+        <w:t xml:space="preserve"> Võimalik reserveerida (</w:t>
+      </w:r>
+      <w:proofErr w:type="spellStart"/>
+      <w:r>
+        <w:rPr>
+          <w:b/>
+        </w:rPr>
+        <w:t>reservationAvailable</w:t>
+      </w:r>
+      <w:proofErr w:type="spellEnd"/>
+      <w:r>
+        <w:rPr>
+          <w:b/>
+        </w:rPr>
+        <w:t>).</w:t>
+      </w:r>
+    </w:p>
+    <w:p>
+      <w:pPr>
+        <w:pStyle w:val="ListParagraph"/>
+        <w:numPr>
+          <w:ilvl w:val="0"/>
+          <w:numId w:val="39"/>
+        </w:numPr>
+        <w:rPr>
+          <w:b/>
+        </w:rPr>
+      </w:pPr>
+      <w:r>
+        <w:rPr>
+          <w:b/>
+        </w:rPr>
+        <w:t xml:space="preserve"> Elav muusika.</w:t>
+      </w:r>
+    </w:p>
+    <w:p>
+      <w:pPr>
+        <w:pStyle w:val="ListParagraph"/>
+        <w:numPr>
+          <w:ilvl w:val="0"/>
+          <w:numId w:val="39"/>
+        </w:numPr>
+        <w:rPr>
+          <w:b/>
+        </w:rPr>
+      </w:pPr>
+      <w:r>
+        <w:rPr>
+          <w:b/>
+        </w:rPr>
+        <w:t xml:space="preserve"> Nõudmised riietusele (</w:t>
+      </w:r>
+      <w:proofErr w:type="spellStart"/>
+      <w:r>
+        <w:rPr>
+          <w:b/>
+        </w:rPr>
+        <w:t>dresscode</w:t>
+      </w:r>
+      <w:proofErr w:type="spellEnd"/>
+      <w:r>
+        <w:rPr>
+          <w:b/>
+        </w:rPr>
+        <w:t>).</w:t>
+      </w:r>
+    </w:p>
+    <w:p>
+      <w:pPr>
+        <w:pStyle w:val="ListParagraph"/>
+        <w:numPr>
+          <w:ilvl w:val="0"/>
+          <w:numId w:val="39"/>
+        </w:numPr>
+        <w:rPr>
+          <w:b/>
+        </w:rPr>
+      </w:pPr>
+      <w:r>
+        <w:rPr>
+          <w:b/>
+        </w:rPr>
+        <w:t>Tasuta parkimine (</w:t>
+      </w:r>
+      <w:proofErr w:type="spellStart"/>
+      <w:r>
+        <w:rPr>
+          <w:b/>
+        </w:rPr>
+        <w:t>freeParking</w:t>
+      </w:r>
+      <w:proofErr w:type="spellEnd"/>
+      <w:r>
+        <w:rPr>
+          <w:b/>
+        </w:rPr>
+        <w:t>).</w:t>
+      </w:r>
+      <w:bookmarkStart w:id="9" w:name="_GoBack"/>
+      <w:bookmarkEnd w:id="9"/>
+    </w:p>
+    <w:p>
+      <w:pPr>
+        <w:pStyle w:val="Heading2"/>
+      </w:pPr>
+      <w:bookmarkStart w:id="10" w:name="_Toc386996578"/>
+      <w:r>
+        <w:t>Vastuvõtutestid</w:t>
+      </w:r>
+      <w:bookmarkEnd w:id="10"/>
     </w:p>
     <w:p/>
     <w:p>
       <w:pPr>
-        <w:pStyle w:val="Heading2"/>
-      </w:pPr>
-      <w:r>
-        <w:t>Vastuvõtutestid</w:t>
-      </w:r>
-    </w:p>
-    <w:p/>
-    <w:p>
-      <w:pPr>
         <w:pStyle w:val="Heading1"/>
       </w:pPr>
+      <w:bookmarkStart w:id="11" w:name="_Toc386996579"/>
       <w:r>
         <w:t>Esimene realisatsioon</w:t>
       </w:r>
+      <w:bookmarkEnd w:id="11"/>
     </w:p>
     <w:p/>
     <w:sectPr>
@@ -2098,6 +3619,92 @@
     </w:lvl>
   </w:abstractNum>
   <w:abstractNum w:abstractNumId="4">
+    <w:nsid w:val="51E87270"/>
+    <w:multiLevelType w:val="hybridMultilevel"/>
+    <w:tmpl w:val="E9A40012"/>
+    <w:lvl w:ilvl="0" w:tplc="0425000F">
+      <w:start w:val="1"/>
+      <w:numFmt w:val="decimal"/>
+      <w:lvlText w:val="%1."/>
+      <w:lvlJc w:val="left"/>
+      <w:pPr>
+        <w:ind w:left="720" w:hanging="360"/>
+      </w:pPr>
+    </w:lvl>
+    <w:lvl w:ilvl="1" w:tplc="04250019" w:tentative="1">
+      <w:start w:val="1"/>
+      <w:numFmt w:val="lowerLetter"/>
+      <w:lvlText w:val="%2."/>
+      <w:lvlJc w:val="left"/>
+      <w:pPr>
+        <w:ind w:left="1440" w:hanging="360"/>
+      </w:pPr>
+    </w:lvl>
+    <w:lvl w:ilvl="2" w:tplc="0425001B" w:tentative="1">
+      <w:start w:val="1"/>
+      <w:numFmt w:val="lowerRoman"/>
+      <w:lvlText w:val="%3."/>
+      <w:lvlJc w:val="right"/>
+      <w:pPr>
+        <w:ind w:left="2160" w:hanging="180"/>
+      </w:pPr>
+    </w:lvl>
+    <w:lvl w:ilvl="3" w:tplc="0425000F" w:tentative="1">
+      <w:start w:val="1"/>
+      <w:numFmt w:val="decimal"/>
+      <w:lvlText w:val="%4."/>
+      <w:lvlJc w:val="left"/>
+      <w:pPr>
+        <w:ind w:left="2880" w:hanging="360"/>
+      </w:pPr>
+    </w:lvl>
+    <w:lvl w:ilvl="4" w:tplc="04250019" w:tentative="1">
+      <w:start w:val="1"/>
+      <w:numFmt w:val="lowerLetter"/>
+      <w:lvlText w:val="%5."/>
+      <w:lvlJc w:val="left"/>
+      <w:pPr>
+        <w:ind w:left="3600" w:hanging="360"/>
+      </w:pPr>
+    </w:lvl>
+    <w:lvl w:ilvl="5" w:tplc="0425001B" w:tentative="1">
+      <w:start w:val="1"/>
+      <w:numFmt w:val="lowerRoman"/>
+      <w:lvlText w:val="%6."/>
+      <w:lvlJc w:val="right"/>
+      <w:pPr>
+        <w:ind w:left="4320" w:hanging="180"/>
+      </w:pPr>
+    </w:lvl>
+    <w:lvl w:ilvl="6" w:tplc="0425000F" w:tentative="1">
+      <w:start w:val="1"/>
+      <w:numFmt w:val="decimal"/>
+      <w:lvlText w:val="%7."/>
+      <w:lvlJc w:val="left"/>
+      <w:pPr>
+        <w:ind w:left="5040" w:hanging="360"/>
+      </w:pPr>
+    </w:lvl>
+    <w:lvl w:ilvl="7" w:tplc="04250019" w:tentative="1">
+      <w:start w:val="1"/>
+      <w:numFmt w:val="lowerLetter"/>
+      <w:lvlText w:val="%8."/>
+      <w:lvlJc w:val="left"/>
+      <w:pPr>
+        <w:ind w:left="5760" w:hanging="360"/>
+      </w:pPr>
+    </w:lvl>
+    <w:lvl w:ilvl="8" w:tplc="0425001B" w:tentative="1">
+      <w:start w:val="1"/>
+      <w:numFmt w:val="lowerRoman"/>
+      <w:lvlText w:val="%9."/>
+      <w:lvlJc w:val="right"/>
+      <w:pPr>
+        <w:ind w:left="6480" w:hanging="180"/>
+      </w:pPr>
+    </w:lvl>
+  </w:abstractNum>
+  <w:abstractNum w:abstractNumId="5">
     <w:nsid w:val="5B77224E"/>
     <w:multiLevelType w:val="hybridMultilevel"/>
     <w:tmpl w:val="69D81104"/>
@@ -2183,7 +3790,7 @@
       </w:pPr>
     </w:lvl>
   </w:abstractNum>
-  <w:abstractNum w:abstractNumId="5">
+  <w:abstractNum w:abstractNumId="6">
     <w:nsid w:val="68C9426F"/>
     <w:multiLevelType w:val="hybridMultilevel"/>
     <w:tmpl w:val="B34E48E6"/>
@@ -2269,7 +3876,7 @@
       </w:pPr>
     </w:lvl>
   </w:abstractNum>
-  <w:abstractNum w:abstractNumId="6">
+  <w:abstractNum w:abstractNumId="7">
     <w:nsid w:val="6D39698E"/>
     <w:multiLevelType w:val="hybridMultilevel"/>
     <w:tmpl w:val="5C7090FC"/>
@@ -2355,7 +3962,7 @@
       </w:pPr>
     </w:lvl>
   </w:abstractNum>
-  <w:abstractNum w:abstractNumId="7">
+  <w:abstractNum w:abstractNumId="8">
     <w:nsid w:val="728F184B"/>
     <w:multiLevelType w:val="hybridMultilevel"/>
     <w:tmpl w:val="36F0F430"/>
@@ -2445,22 +4052,22 @@
     <w:abstractNumId w:val="2"/>
   </w:num>
   <w:num w:numId="2">
-    <w:abstractNumId w:val="5"/>
+    <w:abstractNumId w:val="6"/>
   </w:num>
   <w:num w:numId="3">
-    <w:abstractNumId w:val="4"/>
+    <w:abstractNumId w:val="5"/>
   </w:num>
   <w:num w:numId="4">
     <w:abstractNumId w:val="0"/>
   </w:num>
   <w:num w:numId="5">
-    <w:abstractNumId w:val="5"/>
+    <w:abstractNumId w:val="6"/>
     <w:lvlOverride w:ilvl="0">
       <w:startOverride w:val="1"/>
     </w:lvlOverride>
   </w:num>
   <w:num w:numId="6">
-    <w:abstractNumId w:val="6"/>
+    <w:abstractNumId w:val="7"/>
   </w:num>
   <w:num w:numId="7">
     <w:abstractNumId w:val="1"/>
@@ -2556,7 +4163,10 @@
     <w:abstractNumId w:val="3"/>
   </w:num>
   <w:num w:numId="38">
-    <w:abstractNumId w:val="7"/>
+    <w:abstractNumId w:val="8"/>
+  </w:num>
+  <w:num w:numId="39">
+    <w:abstractNumId w:val="4"/>
   </w:num>
 </w:numbering>
 </file>
@@ -2954,7 +4564,11 @@
   <w:style w:type="paragraph" w:default="1" w:styleId="Normal">
     <w:name w:val="Normal"/>
     <w:qFormat/>
-    <w:rsid w:val="00782787"/>
+    <w:rsid w:val="008553B3"/>
+    <w:pPr>
+      <w:spacing w:line="360" w:lineRule="auto"/>
+      <w:jc w:val="both"/>
+    </w:pPr>
   </w:style>
   <w:style w:type="paragraph" w:styleId="Heading1">
     <w:name w:val="heading 1"/>
@@ -2963,7 +4577,7 @@
     <w:link w:val="Heading1Char"/>
     <w:uiPriority w:val="9"/>
     <w:qFormat/>
-    <w:rsid w:val="00782787"/>
+    <w:rsid w:val="001D1EF1"/>
     <w:pPr>
       <w:keepNext/>
       <w:keepLines/>
@@ -2973,7 +4587,8 @@
       <w:pBdr>
         <w:bottom w:val="single" w:sz="4" w:space="1" w:color="595959" w:themeColor="text1" w:themeTint="A6"/>
       </w:pBdr>
-      <w:spacing w:before="360"/>
+      <w:spacing w:before="360" w:after="240"/>
+      <w:ind w:left="431" w:hanging="431"/>
       <w:outlineLvl w:val="0"/>
     </w:pPr>
     <w:rPr>
@@ -2994,7 +4609,7 @@
     <w:uiPriority w:val="9"/>
     <w:unhideWhenUsed/>
     <w:qFormat/>
-    <w:rsid w:val="00782787"/>
+    <w:rsid w:val="008553B3"/>
     <w:pPr>
       <w:keepNext/>
       <w:keepLines/>
@@ -3002,7 +4617,8 @@
         <w:ilvl w:val="1"/>
         <w:numId w:val="36"/>
       </w:numPr>
-      <w:spacing w:before="360" w:after="0"/>
+      <w:spacing w:before="360" w:after="240"/>
+      <w:ind w:left="578" w:hanging="578"/>
       <w:outlineLvl w:val="1"/>
     </w:pPr>
     <w:rPr>
@@ -3023,7 +4639,7 @@
     <w:uiPriority w:val="9"/>
     <w:unhideWhenUsed/>
     <w:qFormat/>
-    <w:rsid w:val="00782787"/>
+    <w:rsid w:val="008553B3"/>
     <w:pPr>
       <w:keepNext/>
       <w:keepLines/>
@@ -3031,7 +4647,7 @@
         <w:ilvl w:val="2"/>
         <w:numId w:val="36"/>
       </w:numPr>
-      <w:spacing w:before="200" w:after="0"/>
+      <w:spacing w:before="200" w:after="240"/>
       <w:outlineLvl w:val="2"/>
     </w:pPr>
     <w:rPr>
@@ -3237,7 +4853,7 @@
     <w:basedOn w:val="DefaultParagraphFont"/>
     <w:link w:val="Heading1"/>
     <w:uiPriority w:val="9"/>
-    <w:rsid w:val="00782787"/>
+    <w:rsid w:val="001D1EF1"/>
     <w:rPr>
       <w:rFonts w:asciiTheme="majorHAnsi" w:eastAsiaTheme="majorEastAsia" w:hAnsiTheme="majorHAnsi" w:cstheme="majorBidi"/>
       <w:b/>
@@ -3253,7 +4869,7 @@
     <w:basedOn w:val="DefaultParagraphFont"/>
     <w:link w:val="Heading2"/>
     <w:uiPriority w:val="9"/>
-    <w:rsid w:val="00782787"/>
+    <w:rsid w:val="008553B3"/>
     <w:rPr>
       <w:rFonts w:asciiTheme="majorHAnsi" w:eastAsiaTheme="majorEastAsia" w:hAnsiTheme="majorHAnsi" w:cstheme="majorBidi"/>
       <w:b/>
@@ -3269,7 +4885,7 @@
     <w:basedOn w:val="DefaultParagraphFont"/>
     <w:link w:val="Heading3"/>
     <w:uiPriority w:val="9"/>
-    <w:rsid w:val="00782787"/>
+    <w:rsid w:val="008553B3"/>
     <w:rPr>
       <w:rFonts w:asciiTheme="majorHAnsi" w:eastAsiaTheme="majorEastAsia" w:hAnsiTheme="majorHAnsi" w:cstheme="majorBidi"/>
       <w:b/>
@@ -3620,7 +5236,6 @@
     <w:basedOn w:val="Heading1"/>
     <w:next w:val="Normal"/>
     <w:uiPriority w:val="39"/>
-    <w:semiHidden/>
     <w:unhideWhenUsed/>
     <w:qFormat/>
     <w:rsid w:val="00782787"/>
@@ -3717,6 +5332,55 @@
         <w:bCs/>
       </w:rPr>
     </w:tblStylePr>
+  </w:style>
+  <w:style w:type="paragraph" w:styleId="TOC1">
+    <w:name w:val="toc 1"/>
+    <w:basedOn w:val="Normal"/>
+    <w:next w:val="Normal"/>
+    <w:autoRedefine/>
+    <w:uiPriority w:val="39"/>
+    <w:unhideWhenUsed/>
+    <w:rsid w:val="00163C4E"/>
+    <w:pPr>
+      <w:spacing w:after="100"/>
+    </w:pPr>
+  </w:style>
+  <w:style w:type="paragraph" w:styleId="TOC2">
+    <w:name w:val="toc 2"/>
+    <w:basedOn w:val="Normal"/>
+    <w:next w:val="Normal"/>
+    <w:autoRedefine/>
+    <w:uiPriority w:val="39"/>
+    <w:unhideWhenUsed/>
+    <w:rsid w:val="00163C4E"/>
+    <w:pPr>
+      <w:spacing w:after="100"/>
+      <w:ind w:left="220"/>
+    </w:pPr>
+  </w:style>
+  <w:style w:type="paragraph" w:styleId="TOC3">
+    <w:name w:val="toc 3"/>
+    <w:basedOn w:val="Normal"/>
+    <w:next w:val="Normal"/>
+    <w:autoRedefine/>
+    <w:uiPriority w:val="39"/>
+    <w:unhideWhenUsed/>
+    <w:rsid w:val="00163C4E"/>
+    <w:pPr>
+      <w:spacing w:after="100"/>
+      <w:ind w:left="440"/>
+    </w:pPr>
+  </w:style>
+  <w:style w:type="character" w:styleId="Hyperlink">
+    <w:name w:val="Hyperlink"/>
+    <w:basedOn w:val="DefaultParagraphFont"/>
+    <w:uiPriority w:val="99"/>
+    <w:unhideWhenUsed/>
+    <w:rsid w:val="00163C4E"/>
+    <w:rPr>
+      <w:color w:val="F28943" w:themeColor="hyperlink"/>
+      <w:u w:val="single"/>
+    </w:rPr>
   </w:style>
 </w:styles>
 </file>
@@ -3975,4 +5639,16 @@
     </a:ext>
   </a:extLst>
 </a:theme>
+</file>
+
+<file path=customXml/item1.xml><?xml version="1.0" encoding="utf-8"?>
+<b:Sources xmlns:b="http://schemas.openxmlformats.org/officeDocument/2006/bibliography" xmlns="http://schemas.openxmlformats.org/officeDocument/2006/bibliography" SelectedStyle="\APASixthEditionOfficeOnline.xsl" StyleName="APA" Version="6"/>
+</file>
+
+<file path=customXml/itemProps1.xml><?xml version="1.0" encoding="utf-8"?>
+<ds:datastoreItem xmlns:ds="http://schemas.openxmlformats.org/officeDocument/2006/customXml" ds:itemID="{DA62DA6D-7BE5-4C18-BE78-992796225E73}">
+  <ds:schemaRefs>
+    <ds:schemaRef ds:uri="http://schemas.openxmlformats.org/officeDocument/2006/bibliography"/>
+  </ds:schemaRefs>
+</ds:datastoreItem>
 </file>
</xml_diff>